<commit_message>
A lot of minor improvements in db structure and exercises.
</commit_message>
<xml_diff>
--- a/doc/Technical notes.docx
+++ b/doc/Technical notes.docx
@@ -4,33 +4,682 @@
   <w:body>
     <w:p>
       <w:pPr>
+        <w:pStyle w:val="a9"/>
+        <w:rPr>
+          <w:lang w:val="en-US"/>
+        </w:rPr>
+      </w:pPr>
+      <w:r>
+        <w:t xml:space="preserve">Техническое описание приложения </w:t>
+      </w:r>
+      <w:proofErr w:type="spellStart"/>
+      <w:r>
+        <w:rPr>
+          <w:lang w:val="en-US"/>
+        </w:rPr>
+        <w:t>RightPhonetics</w:t>
+      </w:r>
+      <w:proofErr w:type="spellEnd"/>
+      <w:r>
+        <w:rPr>
+          <w:lang w:val="en-US"/>
+        </w:rPr>
+        <w:t xml:space="preserve"> Pro</w:t>
+      </w:r>
+    </w:p>
+    <w:p>
+      <w:pPr>
         <w:pStyle w:val="1"/>
       </w:pPr>
       <w:r>
         <w:t>Доступ к ресурсам</w:t>
       </w:r>
+    </w:p>
+    <w:p>
+      <w:pPr>
+        <w:pStyle w:val="2"/>
+      </w:pPr>
+      <w:r>
+        <w:t xml:space="preserve">Приложение </w:t>
+      </w:r>
+      <w:proofErr w:type="spellStart"/>
+      <w:r>
+        <w:rPr>
+          <w:lang w:val="en-US"/>
+        </w:rPr>
+        <w:t>RightPhonetics</w:t>
+      </w:r>
+      <w:proofErr w:type="spellEnd"/>
+      <w:r>
+        <w:t xml:space="preserve"> </w:t>
+      </w:r>
+      <w:r>
+        <w:rPr>
+          <w:lang w:val="en-US"/>
+        </w:rPr>
+        <w:t>Pro</w:t>
+      </w:r>
+    </w:p>
+    <w:p>
       <w:bookmarkStart w:id="0" w:name="_GoBack"/>
-      <w:bookmarkEnd w:id="0"/>
+      <w:r>
+        <w:rPr>
+          <w:lang w:val="en-US"/>
+        </w:rPr>
+        <w:t>phonetics</w:t>
+      </w:r>
+      <w:r>
+        <w:t>.</w:t>
+      </w:r>
+      <w:proofErr w:type="spellStart"/>
+      <w:r>
+        <w:rPr>
+          <w:lang w:val="en-US"/>
+        </w:rPr>
+        <w:t>everlearn</w:t>
+      </w:r>
+      <w:proofErr w:type="spellEnd"/>
+      <w:r>
+        <w:t>.</w:t>
+      </w:r>
+      <w:proofErr w:type="spellStart"/>
+      <w:r>
+        <w:rPr>
+          <w:lang w:val="en-US"/>
+        </w:rPr>
+        <w:t>ru</w:t>
+      </w:r>
+      <w:proofErr w:type="spellEnd"/>
+      <w:r>
+        <w:t xml:space="preserve"> </w:t>
+      </w:r>
+    </w:p>
+    <w:bookmarkEnd w:id="0"/>
+    <w:p>
+      <w:r>
+        <w:t>Учетная запись для всеобъемлющего доступа:</w:t>
+      </w:r>
+    </w:p>
+    <w:p>
+      <w:r>
+        <w:t xml:space="preserve">Логин: </w:t>
+      </w:r>
+      <w:r>
+        <w:rPr>
+          <w:lang w:val="en-US"/>
+        </w:rPr>
+        <w:t>master</w:t>
+      </w:r>
+    </w:p>
+    <w:p>
+      <w:r>
+        <w:t xml:space="preserve">Пароль: </w:t>
+      </w:r>
+      <w:proofErr w:type="spellStart"/>
+      <w:r>
+        <w:rPr>
+          <w:lang w:val="en-US"/>
+        </w:rPr>
+        <w:t>zelenka</w:t>
+      </w:r>
+      <w:proofErr w:type="spellEnd"/>
+    </w:p>
+    <w:p>
+      <w:r>
+        <w:t>Учетная запись для ограниченного доступа:</w:t>
+      </w:r>
+    </w:p>
+    <w:p>
+      <w:r>
+        <w:t xml:space="preserve">Логин: </w:t>
+      </w:r>
+      <w:r>
+        <w:rPr>
+          <w:lang w:val="en-US"/>
+        </w:rPr>
+        <w:t>teacher</w:t>
+      </w:r>
+    </w:p>
+    <w:p>
+      <w:r>
+        <w:t xml:space="preserve">Пароль: </w:t>
+      </w:r>
+      <w:proofErr w:type="spellStart"/>
+      <w:r>
+        <w:rPr>
+          <w:lang w:val="en-US"/>
+        </w:rPr>
+        <w:t>geekygeek</w:t>
+      </w:r>
+      <w:proofErr w:type="spellEnd"/>
+    </w:p>
+    <w:p>
+      <w:pPr>
+        <w:pStyle w:val="2"/>
+      </w:pPr>
+      <w:r>
+        <w:t xml:space="preserve">Доступ через </w:t>
+      </w:r>
+      <w:r>
+        <w:t>сайт провайдера</w:t>
+      </w:r>
+    </w:p>
+    <w:p>
+      <w:r>
+        <w:t xml:space="preserve">Сайт провайдера: </w:t>
+      </w:r>
+      <w:hyperlink r:id="rId7" w:history="1">
+        <w:r>
+          <w:rPr>
+            <w:rStyle w:val="a4"/>
+            <w:lang w:val="en-US"/>
+          </w:rPr>
+          <w:t>https</w:t>
+        </w:r>
+        <w:r>
+          <w:rPr>
+            <w:rStyle w:val="a4"/>
+          </w:rPr>
+          <w:t>://</w:t>
+        </w:r>
+        <w:proofErr w:type="spellStart"/>
+        <w:r>
+          <w:rPr>
+            <w:rStyle w:val="a4"/>
+            <w:lang w:val="en-US"/>
+          </w:rPr>
+          <w:t>sweb</w:t>
+        </w:r>
+        <w:proofErr w:type="spellEnd"/>
+        <w:r>
+          <w:rPr>
+            <w:rStyle w:val="a4"/>
+          </w:rPr>
+          <w:t>.</w:t>
+        </w:r>
+        <w:proofErr w:type="spellStart"/>
+        <w:r>
+          <w:rPr>
+            <w:rStyle w:val="a4"/>
+            <w:lang w:val="en-US"/>
+          </w:rPr>
+          <w:t>ru</w:t>
+        </w:r>
+        <w:proofErr w:type="spellEnd"/>
+        <w:r>
+          <w:rPr>
+            <w:rStyle w:val="a4"/>
+          </w:rPr>
+          <w:t>/</w:t>
+        </w:r>
+      </w:hyperlink>
+    </w:p>
+    <w:p>
+      <w:r>
+        <w:t>Логин</w:t>
+      </w:r>
+      <w:r>
+        <w:t xml:space="preserve">: </w:t>
+      </w:r>
+      <w:proofErr w:type="spellStart"/>
+      <w:r>
+        <w:rPr>
+          <w:lang w:val="en-US"/>
+        </w:rPr>
+        <w:t>talksharru</w:t>
+      </w:r>
+      <w:proofErr w:type="spellEnd"/>
+    </w:p>
+    <w:p>
+      <w:r>
+        <w:t xml:space="preserve">Пароль: </w:t>
+      </w:r>
+      <w:r>
+        <w:rPr>
+          <w:lang w:val="en-US"/>
+        </w:rPr>
+        <w:t>Confucius</w:t>
+      </w:r>
+    </w:p>
+    <w:p>
+      <w:pPr>
+        <w:pStyle w:val="2"/>
+      </w:pPr>
+      <w:r>
+        <w:t xml:space="preserve">Доступ через </w:t>
+      </w:r>
+      <w:r>
+        <w:rPr>
+          <w:lang w:val="en-US"/>
+        </w:rPr>
+        <w:t>FTP</w:t>
+      </w:r>
+    </w:p>
+    <w:p>
+      <w:r>
+        <w:rPr>
+          <w:shd w:val="clear" w:color="auto" w:fill="FFFFFF"/>
+        </w:rPr>
+        <w:t>Сервер: 77.222.56.194</w:t>
+      </w:r>
+      <w:r>
+        <w:t xml:space="preserve"> </w:t>
+      </w:r>
+    </w:p>
+    <w:p>
+      <w:r>
+        <w:t>Логин</w:t>
+      </w:r>
+      <w:r>
+        <w:t xml:space="preserve">: </w:t>
+      </w:r>
+      <w:proofErr w:type="spellStart"/>
+      <w:r>
+        <w:rPr>
+          <w:lang w:val="en-US"/>
+        </w:rPr>
+        <w:t>talksharru</w:t>
+      </w:r>
+      <w:proofErr w:type="spellEnd"/>
+    </w:p>
+    <w:p>
+      <w:r>
+        <w:t xml:space="preserve">Пароль: </w:t>
+      </w:r>
+      <w:r>
+        <w:rPr>
+          <w:lang w:val="en-US"/>
+        </w:rPr>
+        <w:t>Confucius</w:t>
+      </w:r>
+    </w:p>
+    <w:p>
+      <w:r>
+        <w:t>Порт: 21</w:t>
+      </w:r>
+    </w:p>
+    <w:p>
+      <w:r>
+        <w:rPr>
+          <w:rFonts w:ascii="Arial" w:hAnsi="Arial" w:cs="Arial"/>
+          <w:color w:val="000000"/>
+          <w:sz w:val="20"/>
+          <w:szCs w:val="20"/>
+          <w:shd w:val="clear" w:color="auto" w:fill="EBEBEB"/>
+        </w:rPr>
+        <w:t xml:space="preserve">Эта учетная запись позволяет работать со всеми ресурсами домена. Ресурсы </w:t>
+      </w:r>
+      <w:proofErr w:type="spellStart"/>
+      <w:r>
+        <w:rPr>
+          <w:lang w:val="en-US"/>
+        </w:rPr>
+        <w:t>RightPhonetics</w:t>
+      </w:r>
+      <w:proofErr w:type="spellEnd"/>
+      <w:r>
+        <w:rPr>
+          <w:rFonts w:ascii="Arial" w:hAnsi="Arial" w:cs="Arial"/>
+          <w:color w:val="000000"/>
+          <w:sz w:val="20"/>
+          <w:szCs w:val="20"/>
+          <w:shd w:val="clear" w:color="auto" w:fill="EBEBEB"/>
+        </w:rPr>
+        <w:t xml:space="preserve"> размещены в подкаталоге /</w:t>
+      </w:r>
+      <w:proofErr w:type="spellStart"/>
+      <w:r>
+        <w:rPr>
+          <w:rFonts w:ascii="Arial" w:hAnsi="Arial" w:cs="Arial"/>
+          <w:color w:val="000000"/>
+          <w:sz w:val="20"/>
+          <w:szCs w:val="20"/>
+          <w:shd w:val="clear" w:color="auto" w:fill="EBEBEB"/>
+        </w:rPr>
+        <w:t>RightPhoneticsPro</w:t>
+      </w:r>
+      <w:proofErr w:type="spellEnd"/>
+      <w:r>
+        <w:rPr>
+          <w:rFonts w:ascii="Arial" w:hAnsi="Arial" w:cs="Arial"/>
+          <w:color w:val="808080"/>
+          <w:sz w:val="20"/>
+          <w:szCs w:val="20"/>
+          <w:shd w:val="clear" w:color="auto" w:fill="EBEBEB"/>
+        </w:rPr>
+        <w:t>/</w:t>
+      </w:r>
+      <w:proofErr w:type="spellStart"/>
+      <w:r>
+        <w:rPr>
+          <w:rFonts w:ascii="Arial" w:hAnsi="Arial" w:cs="Arial"/>
+          <w:color w:val="808080"/>
+          <w:sz w:val="20"/>
+          <w:szCs w:val="20"/>
+          <w:shd w:val="clear" w:color="auto" w:fill="EBEBEB"/>
+        </w:rPr>
+        <w:t>public_html</w:t>
+      </w:r>
+      <w:proofErr w:type="spellEnd"/>
+    </w:p>
+    <w:p>
+      <w:pPr>
+        <w:pStyle w:val="2"/>
+      </w:pPr>
+      <w:r>
+        <w:t xml:space="preserve">Доступ к базе данных </w:t>
+      </w:r>
+      <w:r>
+        <w:rPr>
+          <w:lang w:val="en-US"/>
+        </w:rPr>
+        <w:t>c</w:t>
+      </w:r>
+      <w:r>
+        <w:t xml:space="preserve"> помощью приложения </w:t>
+      </w:r>
+      <w:proofErr w:type="spellStart"/>
+      <w:r>
+        <w:rPr>
+          <w:lang w:val="en-US"/>
+        </w:rPr>
+        <w:t>PHPMyAdmin</w:t>
+      </w:r>
+      <w:proofErr w:type="spellEnd"/>
+    </w:p>
+    <w:p>
+      <w:pPr>
+        <w:rPr>
+          <w:lang w:val="en-US"/>
+        </w:rPr>
+      </w:pPr>
+      <w:r>
+        <w:rPr>
+          <w:lang w:val="en-US"/>
+        </w:rPr>
+        <w:t>URL</w:t>
+      </w:r>
+      <w:r>
+        <w:rPr>
+          <w:lang w:val="en-US"/>
+        </w:rPr>
+        <w:t xml:space="preserve">: </w:t>
+      </w:r>
+      <w:hyperlink r:id="rId8" w:anchor="PMAURL-2:sql.php?db=talksharru_phone&amp;table=exercises&amp;server=1&amp;target=&amp;token=1a19417d2a0450be2cc2a1892539dab8" w:history="1">
+        <w:r>
+          <w:rPr>
+            <w:rStyle w:val="a4"/>
+            <w:lang w:val="en-US"/>
+          </w:rPr>
+          <w:t>http://vh211.spaceweb.ru/phpMyAdmin/index.php?db=talksharru_phone&amp;token=1a19417d2a0450be2cc2a1892539dab8&amp;phpMyAdmin=novcv2fqm0rtmved84bus2nvfd1gjokj#PMAURL-2:sql.php?db=talksharru_phone&amp;table=exercises&amp;server=1&amp;target=&amp;token=1a19417d2a0450be2cc2a1892539dab8</w:t>
+        </w:r>
+      </w:hyperlink>
+    </w:p>
+    <w:p>
+      <w:pPr>
+        <w:rPr>
+          <w:lang w:val="en-US"/>
+        </w:rPr>
+      </w:pPr>
+      <w:r>
+        <w:t xml:space="preserve">Пользователь: </w:t>
+      </w:r>
+      <w:proofErr w:type="spellStart"/>
+      <w:r>
+        <w:rPr>
+          <w:lang w:val="en-US"/>
+        </w:rPr>
+        <w:t>talksharru_phone</w:t>
+      </w:r>
+      <w:proofErr w:type="spellEnd"/>
+    </w:p>
+    <w:p>
+      <w:r>
+        <w:t xml:space="preserve">Пароль: </w:t>
+      </w:r>
+      <w:proofErr w:type="spellStart"/>
+      <w:r>
+        <w:t>gutentag</w:t>
+      </w:r>
+      <w:proofErr w:type="spellEnd"/>
+    </w:p>
+    <w:p>
+      <w:pPr>
+        <w:rPr>
+          <w:rFonts w:asciiTheme="majorHAnsi" w:eastAsiaTheme="majorEastAsia" w:hAnsiTheme="majorHAnsi" w:cstheme="majorBidi"/>
+          <w:color w:val="2E74B5" w:themeColor="accent1" w:themeShade="BF"/>
+          <w:sz w:val="32"/>
+          <w:szCs w:val="32"/>
+        </w:rPr>
+      </w:pPr>
+      <w:r>
+        <w:br w:type="page"/>
+      </w:r>
     </w:p>
     <w:p>
       <w:pPr>
         <w:pStyle w:val="1"/>
       </w:pPr>
+      <w:r>
+        <w:lastRenderedPageBreak/>
+        <w:t>Описание основных таблиц базы данных</w:t>
+      </w:r>
+    </w:p>
+    <w:p>
+      <w:pPr>
+        <w:pStyle w:val="2"/>
+      </w:pPr>
+      <w:r>
+        <w:t xml:space="preserve">Таблица </w:t>
+      </w:r>
+      <w:r>
+        <w:t>`</w:t>
+      </w:r>
+      <w:r>
+        <w:rPr>
+          <w:lang w:val="en-US"/>
+        </w:rPr>
+        <w:t>users</w:t>
+      </w:r>
+      <w:r>
+        <w:t>`</w:t>
+      </w:r>
+    </w:p>
+    <w:p>
+      <w:pPr>
+        <w:pStyle w:val="2"/>
+      </w:pPr>
+      <w:r>
+        <w:t>Таблица</w:t>
+      </w:r>
+      <w:r>
+        <w:t xml:space="preserve"> `</w:t>
+      </w:r>
+      <w:r>
+        <w:rPr>
+          <w:lang w:val="en-US"/>
+        </w:rPr>
+        <w:t>units</w:t>
+      </w:r>
+      <w:r>
+        <w:t>`</w:t>
+      </w:r>
+    </w:p>
+    <w:p>
+      <w:pPr>
+        <w:pStyle w:val="2"/>
+      </w:pPr>
+      <w:r>
+        <w:t>Таблица</w:t>
+      </w:r>
+      <w:r>
+        <w:t xml:space="preserve"> `</w:t>
+      </w:r>
+      <w:r>
+        <w:rPr>
+          <w:lang w:val="en-US"/>
+        </w:rPr>
+        <w:t>lessons</w:t>
+      </w:r>
+      <w:r>
+        <w:t>`</w:t>
+      </w:r>
+    </w:p>
+    <w:p>
+      <w:pPr>
+        <w:pStyle w:val="2"/>
+      </w:pPr>
+      <w:r>
+        <w:t xml:space="preserve">Таблица </w:t>
+      </w:r>
+      <w:r>
+        <w:t>`</w:t>
+      </w:r>
+      <w:r>
+        <w:rPr>
+          <w:lang w:val="en-US"/>
+        </w:rPr>
+        <w:t>exercises</w:t>
+      </w:r>
+      <w:r>
+        <w:t>`</w:t>
+      </w:r>
+    </w:p>
+    <w:p>
+      <w:pPr>
+        <w:pStyle w:val="2"/>
+      </w:pPr>
+      <w:r>
+        <w:t>Таблица</w:t>
+      </w:r>
+      <w:r>
+        <w:t xml:space="preserve"> ` </w:t>
+      </w:r>
+      <w:r>
+        <w:rPr>
+          <w:lang w:val="en-US"/>
+        </w:rPr>
+        <w:t>exercise</w:t>
+      </w:r>
+      <w:r>
+        <w:t>_</w:t>
+      </w:r>
+      <w:r>
+        <w:rPr>
+          <w:lang w:val="en-US"/>
+        </w:rPr>
+        <w:t>resources</w:t>
+      </w:r>
+      <w:r>
+        <w:t>`</w:t>
+      </w:r>
+    </w:p>
+    <w:p>
+      <w:pPr>
+        <w:pStyle w:val="2"/>
+      </w:pPr>
+      <w:r>
+        <w:t>Таблица</w:t>
+      </w:r>
+      <w:r>
+        <w:t xml:space="preserve"> `</w:t>
+      </w:r>
+      <w:r>
+        <w:rPr>
+          <w:lang w:val="en-US"/>
+        </w:rPr>
+        <w:t>rules</w:t>
+      </w:r>
+      <w:r>
+        <w:t>`</w:t>
+      </w:r>
+    </w:p>
+    <w:p>
+      <w:pPr>
+        <w:pStyle w:val="2"/>
+      </w:pPr>
+      <w:r>
+        <w:t>Таблица</w:t>
+      </w:r>
+      <w:r>
+        <w:t xml:space="preserve"> `</w:t>
+      </w:r>
+      <w:r>
+        <w:rPr>
+          <w:lang w:val="en-US"/>
+        </w:rPr>
+        <w:t>notes</w:t>
+      </w:r>
+      <w:r>
+        <w:t>`</w:t>
+      </w:r>
+    </w:p>
+    <w:p>
+      <w:pPr>
+        <w:pStyle w:val="2"/>
+      </w:pPr>
+      <w:r>
+        <w:t>Таблица</w:t>
+      </w:r>
+      <w:r>
+        <w:t xml:space="preserve"> `</w:t>
+      </w:r>
+      <w:r>
+        <w:rPr>
+          <w:lang w:val="en-US"/>
+        </w:rPr>
+        <w:t>hints</w:t>
+      </w:r>
+      <w:r>
+        <w:t>`</w:t>
+      </w:r>
+    </w:p>
+    <w:p>
+      <w:pPr>
+        <w:pStyle w:val="2"/>
+      </w:pPr>
+      <w:r>
+        <w:t>Таблица</w:t>
+      </w:r>
+      <w:r>
+        <w:t xml:space="preserve"> `</w:t>
+      </w:r>
+      <w:r>
+        <w:rPr>
+          <w:lang w:val="en-US"/>
+        </w:rPr>
+        <w:t>cheers</w:t>
+      </w:r>
+      <w:r>
+        <w:t>`</w:t>
+      </w:r>
+    </w:p>
+    <w:p/>
+    <w:p/>
+    <w:p/>
+    <w:p/>
+    <w:p>
+      <w:pPr>
+        <w:rPr>
+          <w:rFonts w:asciiTheme="majorHAnsi" w:eastAsiaTheme="majorEastAsia" w:hAnsiTheme="majorHAnsi" w:cstheme="majorBidi"/>
+          <w:color w:val="2E74B5" w:themeColor="accent1" w:themeShade="BF"/>
+          <w:sz w:val="32"/>
+          <w:szCs w:val="32"/>
+        </w:rPr>
+      </w:pPr>
+      <w:r>
+        <w:br w:type="page"/>
+      </w:r>
     </w:p>
     <w:p>
       <w:pPr>
         <w:pStyle w:val="1"/>
-        <w:rPr>
-          <w:lang w:val="en-US"/>
-        </w:rPr>
-      </w:pPr>
-      <w:r>
+      </w:pPr>
+      <w:r>
+        <w:lastRenderedPageBreak/>
         <w:t>Описание</w:t>
       </w:r>
       <w:r>
-        <w:rPr>
-          <w:lang w:val="en-US"/>
-        </w:rPr>
         <w:t xml:space="preserve"> </w:t>
       </w:r>
       <w:r>
@@ -40,9 +689,10 @@
     <w:p>
       <w:pPr>
         <w:pStyle w:val="2"/>
-        <w:rPr>
-          <w:lang w:val="en-US"/>
-        </w:rPr>
+        <w:numPr>
+          <w:ilvl w:val="0"/>
+          <w:numId w:val="2"/>
+        </w:numPr>
       </w:pPr>
       <w:r>
         <w:rPr>
@@ -54,23 +704,26 @@
     <w:p>
       <w:pPr>
         <w:pStyle w:val="3"/>
-        <w:rPr>
-          <w:lang w:val="en-US"/>
-        </w:rPr>
-      </w:pPr>
-      <w:r>
-        <w:rPr>
-          <w:lang w:val="en-US"/>
-        </w:rPr>
-        <w:t>Syllable type</w:t>
+      </w:pPr>
+      <w:r>
+        <w:rPr>
+          <w:lang w:val="en-US"/>
+        </w:rPr>
+        <w:t>Syllable</w:t>
+      </w:r>
+      <w:r>
+        <w:t xml:space="preserve"> </w:t>
+      </w:r>
+      <w:r>
+        <w:rPr>
+          <w:lang w:val="en-US"/>
+        </w:rPr>
+        <w:t>type</w:t>
       </w:r>
     </w:p>
     <w:p>
       <w:pPr>
         <w:pStyle w:val="4"/>
-        <w:rPr>
-          <w:lang w:val="en-US"/>
-        </w:rPr>
       </w:pPr>
       <w:r>
         <w:rPr>
@@ -87,13 +740,19 @@
         <w:rPr>
           <w:b/>
         </w:rPr>
-        <w:t>Задание.</w:t>
-      </w:r>
-      <w:r>
-        <w:t xml:space="preserve"> Определить </w:t>
-      </w:r>
-      <w:r>
-        <w:t>слоговый рисунок</w:t>
+        <w:t>Задание</w:t>
+      </w:r>
+      <w:r>
+        <w:rPr>
+          <w:b/>
+        </w:rPr>
+        <w:t xml:space="preserve">: </w:t>
+      </w:r>
+      <w:r>
+        <w:t>о</w:t>
+      </w:r>
+      <w:r>
+        <w:t>пределить слоговый рисунок</w:t>
       </w:r>
       <w:r>
         <w:t xml:space="preserve"> слова</w:t>
@@ -183,17 +842,297 @@
       <w:r>
         <w:t xml:space="preserve">: </w:t>
       </w:r>
+      <w:r>
+        <w:rPr>
+          <w:lang w:val="en-US"/>
+        </w:rPr>
+        <w:t>syllable</w:t>
+      </w:r>
+      <w:r>
+        <w:t>_</w:t>
+      </w:r>
+      <w:r>
+        <w:rPr>
+          <w:lang w:val="en-US"/>
+        </w:rPr>
+        <w:t>choose</w:t>
+      </w:r>
+      <w:r>
+        <w:t>.</w:t>
+      </w:r>
       <w:proofErr w:type="spellStart"/>
       <w:r>
         <w:rPr>
           <w:lang w:val="en-US"/>
         </w:rPr>
+        <w:t>php</w:t>
+      </w:r>
+      <w:proofErr w:type="spellEnd"/>
+    </w:p>
+    <w:p>
+      <w:pPr>
+        <w:pStyle w:val="a3"/>
+      </w:pPr>
+      <w:r>
+        <w:rPr>
+          <w:b/>
+        </w:rPr>
+        <w:t>Описание</w:t>
+      </w:r>
+      <w:r>
+        <w:rPr>
+          <w:b/>
+        </w:rPr>
+        <w:t>:</w:t>
+      </w:r>
+      <w:r>
+        <w:rPr>
+          <w:b/>
+        </w:rPr>
+        <w:t xml:space="preserve"> </w:t>
+      </w:r>
+      <w:r>
+        <w:t>с</w:t>
+      </w:r>
+      <w:r>
+        <w:t xml:space="preserve">лучайным образом выбирается 1 запись из таблицы </w:t>
+      </w:r>
+      <w:r>
+        <w:rPr>
+          <w:lang w:val="en-US"/>
+        </w:rPr>
+        <w:t>syllable</w:t>
+      </w:r>
+      <w:r>
+        <w:t>_</w:t>
+      </w:r>
+      <w:r>
+        <w:rPr>
+          <w:lang w:val="en-US"/>
+        </w:rPr>
+        <w:t>choose</w:t>
+      </w:r>
+      <w:r>
+        <w:t>.</w:t>
+      </w:r>
+      <w:r>
+        <w:t xml:space="preserve"> Поле </w:t>
+      </w:r>
+      <w:r>
+        <w:rPr>
+          <w:lang w:val="en-US"/>
+        </w:rPr>
+        <w:t>word</w:t>
+      </w:r>
+      <w:r>
+        <w:t xml:space="preserve"> </w:t>
+      </w:r>
+      <w:r>
+        <w:t xml:space="preserve">отображается на странице. Поле </w:t>
+      </w:r>
+      <w:r>
+        <w:rPr>
+          <w:lang w:val="en-US"/>
+        </w:rPr>
+        <w:t>pattern</w:t>
+      </w:r>
+      <w:r>
+        <w:t xml:space="preserve"> </w:t>
+      </w:r>
+      <w:r>
+        <w:t>используется для проверки результата.</w:t>
+      </w:r>
+      <w:r>
+        <w:t xml:space="preserve"> </w:t>
+      </w:r>
+      <w:r>
+        <w:t xml:space="preserve">Варианты выбора соответствуют записям в таблице </w:t>
+      </w:r>
+      <w:r>
+        <w:rPr>
+          <w:lang w:val="en-US"/>
+        </w:rPr>
+        <w:t>syllable</w:t>
+      </w:r>
+      <w:r>
+        <w:t>_</w:t>
+      </w:r>
+      <w:r>
+        <w:rPr>
+          <w:lang w:val="en-US"/>
+        </w:rPr>
+        <w:t>patterns</w:t>
+      </w:r>
+      <w:r>
+        <w:t>.</w:t>
+      </w:r>
+    </w:p>
+    <w:p>
+      <w:pPr>
+        <w:pStyle w:val="4"/>
+        <w:rPr>
+          <w:lang w:val="en-US"/>
+        </w:rPr>
+      </w:pPr>
+      <w:r>
+        <w:rPr>
+          <w:lang w:val="en-US"/>
+        </w:rPr>
+        <w:t>Odd</w:t>
+      </w:r>
+      <w:r>
+        <w:t xml:space="preserve"> </w:t>
+      </w:r>
+      <w:r>
+        <w:rPr>
+          <w:lang w:val="en-US"/>
+        </w:rPr>
+        <w:t>one</w:t>
+      </w:r>
+      <w:r>
+        <w:t xml:space="preserve"> </w:t>
+      </w:r>
+      <w:r>
+        <w:rPr>
+          <w:lang w:val="en-US"/>
+        </w:rPr>
+        <w:t>out</w:t>
+      </w:r>
+    </w:p>
+    <w:p>
+      <w:pPr>
+        <w:pStyle w:val="a3"/>
+      </w:pPr>
+      <w:r>
+        <w:rPr>
+          <w:b/>
+        </w:rPr>
+        <w:t>Задание</w:t>
+      </w:r>
+      <w:r>
+        <w:rPr>
+          <w:b/>
+        </w:rPr>
+        <w:t xml:space="preserve">: </w:t>
+      </w:r>
+      <w:r>
+        <w:t>о</w:t>
+      </w:r>
+      <w:r>
+        <w:t xml:space="preserve">пределить </w:t>
+      </w:r>
+      <w:r>
+        <w:t xml:space="preserve">слово, отличающееся от других по </w:t>
+      </w:r>
+      <w:r>
+        <w:t>слогов</w:t>
+      </w:r>
+      <w:r>
+        <w:t>ому рисунку</w:t>
+      </w:r>
+      <w:r>
+        <w:t>.</w:t>
+      </w:r>
+    </w:p>
+    <w:p>
+      <w:pPr>
+        <w:pStyle w:val="a3"/>
+        <w:rPr>
+          <w:lang w:val="en-US"/>
+        </w:rPr>
+      </w:pPr>
+      <w:r>
+        <w:rPr>
+          <w:b/>
+        </w:rPr>
+        <w:t>Используемые</w:t>
+      </w:r>
+      <w:r>
+        <w:rPr>
+          <w:b/>
+          <w:lang w:val="en-US"/>
+        </w:rPr>
+        <w:t xml:space="preserve"> </w:t>
+      </w:r>
+      <w:r>
+        <w:rPr>
+          <w:b/>
+        </w:rPr>
+        <w:t>таблицы</w:t>
+      </w:r>
+      <w:r>
+        <w:rPr>
+          <w:b/>
+          <w:lang w:val="en-US"/>
+        </w:rPr>
+        <w:t>:</w:t>
+      </w:r>
+      <w:r>
+        <w:rPr>
+          <w:lang w:val="en-US"/>
+        </w:rPr>
+        <w:t xml:space="preserve"> </w:t>
+      </w:r>
+      <w:proofErr w:type="spellStart"/>
+      <w:r>
+        <w:rPr>
+          <w:lang w:val="en-US"/>
+        </w:rPr>
+        <w:t>syllable_patterns</w:t>
+      </w:r>
+      <w:proofErr w:type="spellEnd"/>
+      <w:r>
+        <w:rPr>
+          <w:lang w:val="en-US"/>
+        </w:rPr>
+        <w:t xml:space="preserve">, </w:t>
+      </w:r>
+      <w:proofErr w:type="spellStart"/>
+      <w:r>
+        <w:rPr>
+          <w:lang w:val="en-US"/>
+        </w:rPr>
         <w:t>syllable_choose</w:t>
       </w:r>
       <w:proofErr w:type="spellEnd"/>
       <w:r>
+        <w:rPr>
+          <w:lang w:val="en-US"/>
+        </w:rPr>
         <w:t>.</w:t>
       </w:r>
+    </w:p>
+    <w:p>
+      <w:pPr>
+        <w:pStyle w:val="a3"/>
+      </w:pPr>
+      <w:r>
+        <w:rPr>
+          <w:b/>
+        </w:rPr>
+        <w:t>Исходный код</w:t>
+      </w:r>
+      <w:r>
+        <w:t xml:space="preserve">: </w:t>
+      </w:r>
+      <w:r>
+        <w:rPr>
+          <w:lang w:val="en-US"/>
+        </w:rPr>
+        <w:t>syllable</w:t>
+      </w:r>
+      <w:r>
+        <w:t>_</w:t>
+      </w:r>
+      <w:r>
+        <w:rPr>
+          <w:lang w:val="en-US"/>
+        </w:rPr>
+        <w:t>odd</w:t>
+      </w:r>
+      <w:r>
+        <w:t>.</w:t>
+      </w:r>
       <w:proofErr w:type="spellStart"/>
       <w:r>
         <w:rPr>
@@ -217,10 +1156,16 @@
         <w:rPr>
           <w:b/>
         </w:rPr>
-        <w:t xml:space="preserve">. </w:t>
-      </w:r>
-      <w:r>
-        <w:t xml:space="preserve">Случайным образом выбирается 1 запись из таблицы </w:t>
+        <w:t xml:space="preserve">: </w:t>
+      </w:r>
+      <w:r>
+        <w:t>с</w:t>
+      </w:r>
+      <w:r>
+        <w:t>лучайным образом выбирается слоговый рисунок (1 или 2). И</w:t>
+      </w:r>
+      <w:r>
+        <w:t xml:space="preserve">з таблицы </w:t>
       </w:r>
       <w:r>
         <w:rPr>
@@ -238,9 +1183,732 @@
         <w:t>choose</w:t>
       </w:r>
       <w:r>
+        <w:t xml:space="preserve"> с</w:t>
+      </w:r>
+      <w:r>
+        <w:t>лучайным образом</w:t>
+      </w:r>
+      <w:r>
+        <w:t xml:space="preserve"> выбирается 1 запись с этим рисунком и 3 – с другим рисунком</w:t>
+      </w:r>
+      <w:r>
         <w:t>.</w:t>
       </w:r>
       <w:r>
+        <w:t xml:space="preserve"> </w:t>
+      </w:r>
+      <w:r>
+        <w:t xml:space="preserve">Выбранные 4 слова отображаются на странице. Необходимо перетащить одно из слов в корзину. </w:t>
+      </w:r>
+      <w:r>
+        <w:t xml:space="preserve">Поле </w:t>
+      </w:r>
+      <w:r>
+        <w:rPr>
+          <w:lang w:val="en-US"/>
+        </w:rPr>
+        <w:t>pattern</w:t>
+      </w:r>
+      <w:r>
+        <w:t xml:space="preserve"> </w:t>
+      </w:r>
+      <w:r>
+        <w:t>используется для проверки результата.</w:t>
+      </w:r>
+    </w:p>
+    <w:p>
+      <w:pPr>
+        <w:pStyle w:val="4"/>
+      </w:pPr>
+      <w:r>
+        <w:rPr>
+          <w:lang w:val="en-US"/>
+        </w:rPr>
+        <w:t>Group</w:t>
+      </w:r>
+    </w:p>
+    <w:p>
+      <w:pPr>
+        <w:pStyle w:val="a3"/>
+      </w:pPr>
+      <w:r>
+        <w:rPr>
+          <w:b/>
+        </w:rPr>
+        <w:t>Задание</w:t>
+      </w:r>
+      <w:r>
+        <w:rPr>
+          <w:b/>
+        </w:rPr>
+        <w:t xml:space="preserve">: </w:t>
+      </w:r>
+      <w:r>
+        <w:t>о</w:t>
+      </w:r>
+      <w:r>
+        <w:t>тсортировать слова по слоговому рисунку.</w:t>
+      </w:r>
+    </w:p>
+    <w:p>
+      <w:pPr>
+        <w:pStyle w:val="a3"/>
+        <w:rPr>
+          <w:lang w:val="en-US"/>
+        </w:rPr>
+      </w:pPr>
+      <w:r>
+        <w:rPr>
+          <w:b/>
+        </w:rPr>
+        <w:t>Используемые</w:t>
+      </w:r>
+      <w:r>
+        <w:rPr>
+          <w:b/>
+          <w:lang w:val="en-US"/>
+        </w:rPr>
+        <w:t xml:space="preserve"> </w:t>
+      </w:r>
+      <w:r>
+        <w:rPr>
+          <w:b/>
+        </w:rPr>
+        <w:t>таблицы</w:t>
+      </w:r>
+      <w:r>
+        <w:rPr>
+          <w:b/>
+          <w:lang w:val="en-US"/>
+        </w:rPr>
+        <w:t>:</w:t>
+      </w:r>
+      <w:r>
+        <w:rPr>
+          <w:lang w:val="en-US"/>
+        </w:rPr>
+        <w:t xml:space="preserve"> </w:t>
+      </w:r>
+      <w:proofErr w:type="spellStart"/>
+      <w:r>
+        <w:rPr>
+          <w:lang w:val="en-US"/>
+        </w:rPr>
+        <w:t>syllable_patterns</w:t>
+      </w:r>
+      <w:proofErr w:type="spellEnd"/>
+      <w:r>
+        <w:rPr>
+          <w:lang w:val="en-US"/>
+        </w:rPr>
+        <w:t xml:space="preserve">, </w:t>
+      </w:r>
+      <w:proofErr w:type="spellStart"/>
+      <w:r>
+        <w:rPr>
+          <w:lang w:val="en-US"/>
+        </w:rPr>
+        <w:t>syllable_choose</w:t>
+      </w:r>
+      <w:proofErr w:type="spellEnd"/>
+      <w:r>
+        <w:rPr>
+          <w:lang w:val="en-US"/>
+        </w:rPr>
+        <w:t>.</w:t>
+      </w:r>
+    </w:p>
+    <w:p>
+      <w:pPr>
+        <w:pStyle w:val="a3"/>
+      </w:pPr>
+      <w:r>
+        <w:rPr>
+          <w:b/>
+        </w:rPr>
+        <w:t>Исходный код</w:t>
+      </w:r>
+      <w:r>
+        <w:t xml:space="preserve">: </w:t>
+      </w:r>
+      <w:r>
+        <w:rPr>
+          <w:lang w:val="en-US"/>
+        </w:rPr>
+        <w:t>syllable</w:t>
+      </w:r>
+      <w:r>
+        <w:t>_</w:t>
+      </w:r>
+      <w:r>
+        <w:rPr>
+          <w:lang w:val="en-US"/>
+        </w:rPr>
+        <w:t>group</w:t>
+      </w:r>
+      <w:r>
+        <w:t>.</w:t>
+      </w:r>
+      <w:proofErr w:type="spellStart"/>
+      <w:r>
+        <w:rPr>
+          <w:lang w:val="en-US"/>
+        </w:rPr>
+        <w:t>php</w:t>
+      </w:r>
+      <w:proofErr w:type="spellEnd"/>
+      <w:r>
+        <w:t>.</w:t>
+      </w:r>
+    </w:p>
+    <w:p>
+      <w:pPr>
+        <w:pStyle w:val="a3"/>
+      </w:pPr>
+      <w:r>
+        <w:rPr>
+          <w:b/>
+        </w:rPr>
+        <w:t>Описание</w:t>
+      </w:r>
+      <w:r>
+        <w:rPr>
+          <w:b/>
+        </w:rPr>
+        <w:t xml:space="preserve">: </w:t>
+      </w:r>
+      <w:r>
+        <w:t>с</w:t>
+      </w:r>
+      <w:r>
+        <w:t xml:space="preserve">лучайным образом выбирается 10 записей из таблицы </w:t>
+      </w:r>
+      <w:r>
+        <w:rPr>
+          <w:lang w:val="en-US"/>
+        </w:rPr>
+        <w:t>syllable</w:t>
+      </w:r>
+      <w:r>
+        <w:t>_</w:t>
+      </w:r>
+      <w:r>
+        <w:rPr>
+          <w:lang w:val="en-US"/>
+        </w:rPr>
+        <w:t>choose</w:t>
+      </w:r>
+      <w:r>
+        <w:t>,</w:t>
+      </w:r>
+      <w:r>
+        <w:t xml:space="preserve"> </w:t>
+      </w:r>
+      <w:r>
+        <w:t xml:space="preserve">причем половина из них – со значением </w:t>
+      </w:r>
+      <w:r>
+        <w:rPr>
+          <w:lang w:val="en-US"/>
+        </w:rPr>
+        <w:t>pattern</w:t>
+      </w:r>
+      <w:r>
+        <w:t xml:space="preserve">=1, </w:t>
+      </w:r>
+      <w:r>
+        <w:t xml:space="preserve">вторая половина – со значением </w:t>
+      </w:r>
+      <w:r>
+        <w:rPr>
+          <w:lang w:val="en-US"/>
+        </w:rPr>
+        <w:t>pattern</w:t>
+      </w:r>
+      <w:r>
+        <w:t>=2</w:t>
+      </w:r>
+      <w:r>
+        <w:t>.</w:t>
+      </w:r>
+      <w:r>
+        <w:t xml:space="preserve"> Слова отображаются на странице. Также отображается таблица с двумя колонками, соответствующие слоговым рисункам из таблицы </w:t>
+      </w:r>
+      <w:r>
+        <w:rPr>
+          <w:lang w:val="en-US"/>
+        </w:rPr>
+        <w:t>syllable</w:t>
+      </w:r>
+      <w:r>
+        <w:t>_</w:t>
+      </w:r>
+      <w:r>
+        <w:rPr>
+          <w:lang w:val="en-US"/>
+        </w:rPr>
+        <w:t>patterns</w:t>
+      </w:r>
+      <w:r>
+        <w:t xml:space="preserve">. При проверке результата поле </w:t>
+      </w:r>
+      <w:r>
+        <w:rPr>
+          <w:lang w:val="en-US"/>
+        </w:rPr>
+        <w:t>pattern</w:t>
+      </w:r>
+      <w:r>
+        <w:t xml:space="preserve"> </w:t>
+      </w:r>
+      <w:r>
+        <w:t>сравнивается с тем столбцом, в который помещено слово.</w:t>
+      </w:r>
+    </w:p>
+    <w:p>
+      <w:pPr>
+        <w:pStyle w:val="4"/>
+      </w:pPr>
+      <w:r>
+        <w:rPr>
+          <w:lang w:val="en-US"/>
+        </w:rPr>
+        <w:t>Maze</w:t>
+      </w:r>
+    </w:p>
+    <w:p>
+      <w:pPr>
+        <w:pStyle w:val="a3"/>
+      </w:pPr>
+      <w:r>
+        <w:rPr>
+          <w:b/>
+        </w:rPr>
+        <w:t>Задание</w:t>
+      </w:r>
+      <w:r>
+        <w:rPr>
+          <w:b/>
+        </w:rPr>
+        <w:t xml:space="preserve">: </w:t>
+      </w:r>
+      <w:r>
+        <w:t>о</w:t>
+      </w:r>
+      <w:r>
+        <w:t>пределить число ударений в слове.</w:t>
+      </w:r>
+    </w:p>
+    <w:p>
+      <w:pPr>
+        <w:pStyle w:val="a3"/>
+      </w:pPr>
+      <w:r>
+        <w:rPr>
+          <w:b/>
+        </w:rPr>
+        <w:t>Используемые таблицы</w:t>
+      </w:r>
+      <w:r>
+        <w:rPr>
+          <w:b/>
+        </w:rPr>
+        <w:t>:</w:t>
+      </w:r>
+      <w:r>
+        <w:t xml:space="preserve"> </w:t>
+      </w:r>
+      <w:r>
+        <w:rPr>
+          <w:lang w:val="en-US"/>
+        </w:rPr>
+        <w:t>syllable</w:t>
+      </w:r>
+      <w:r>
+        <w:t>_</w:t>
+      </w:r>
+      <w:r>
+        <w:rPr>
+          <w:lang w:val="en-US"/>
+        </w:rPr>
+        <w:t>choose</w:t>
+      </w:r>
+      <w:r>
+        <w:t>.</w:t>
+      </w:r>
+    </w:p>
+    <w:p>
+      <w:pPr>
+        <w:pStyle w:val="a3"/>
+      </w:pPr>
+      <w:r>
+        <w:rPr>
+          <w:b/>
+        </w:rPr>
+        <w:t>Исходный</w:t>
+      </w:r>
+      <w:r>
+        <w:rPr>
+          <w:b/>
+        </w:rPr>
+        <w:t xml:space="preserve"> </w:t>
+      </w:r>
+      <w:r>
+        <w:rPr>
+          <w:b/>
+        </w:rPr>
+        <w:t>код</w:t>
+      </w:r>
+      <w:r>
+        <w:t xml:space="preserve">: </w:t>
+      </w:r>
+      <w:r>
+        <w:rPr>
+          <w:lang w:val="en-US"/>
+        </w:rPr>
+        <w:t>syllable</w:t>
+      </w:r>
+      <w:r>
+        <w:t>_</w:t>
+      </w:r>
+      <w:r>
+        <w:rPr>
+          <w:lang w:val="en-US"/>
+        </w:rPr>
+        <w:t>maze</w:t>
+      </w:r>
+      <w:r>
+        <w:t>.</w:t>
+      </w:r>
+      <w:proofErr w:type="spellStart"/>
+      <w:r>
+        <w:rPr>
+          <w:lang w:val="en-US"/>
+        </w:rPr>
+        <w:t>php</w:t>
+      </w:r>
+      <w:proofErr w:type="spellEnd"/>
+    </w:p>
+    <w:p>
+      <w:pPr>
+        <w:pStyle w:val="a3"/>
+      </w:pPr>
+      <w:r>
+        <w:rPr>
+          <w:b/>
+        </w:rPr>
+        <w:t>Описание</w:t>
+      </w:r>
+      <w:proofErr w:type="gramStart"/>
+      <w:r>
+        <w:rPr>
+          <w:b/>
+        </w:rPr>
+        <w:t xml:space="preserve">: </w:t>
+      </w:r>
+      <w:r>
+        <w:t>.</w:t>
+      </w:r>
+      <w:proofErr w:type="gramEnd"/>
+      <w:r>
+        <w:rPr>
+          <w:b/>
+        </w:rPr>
+        <w:t xml:space="preserve"> </w:t>
+      </w:r>
+    </w:p>
+    <w:p>
+      <w:pPr>
+        <w:pStyle w:val="a3"/>
+      </w:pPr>
+      <w:r>
+        <w:rPr>
+          <w:b/>
+          <w:color w:val="FF0000"/>
+        </w:rPr>
+        <w:t>Замечание</w:t>
+      </w:r>
+      <w:r>
+        <w:rPr>
+          <w:b/>
+          <w:color w:val="FF0000"/>
+        </w:rPr>
+        <w:t>:</w:t>
+      </w:r>
+      <w:r>
+        <w:t xml:space="preserve"> </w:t>
+      </w:r>
+      <w:r>
+        <w:t>данный вид упражнений в настоящее время небезопасен, так как правильные ответы можно определить, проанализировав код страницы</w:t>
+      </w:r>
+      <w:r>
+        <w:t>.</w:t>
+      </w:r>
+    </w:p>
+    <w:p>
+      <w:pPr>
+        <w:pStyle w:val="3"/>
+        <w:rPr>
+          <w:lang w:val="en-US"/>
+        </w:rPr>
+      </w:pPr>
+      <w:r>
+        <w:rPr>
+          <w:lang w:val="en-US"/>
+        </w:rPr>
+        <w:t>Vowel duration</w:t>
+      </w:r>
+    </w:p>
+    <w:p>
+      <w:pPr>
+        <w:pStyle w:val="4"/>
+        <w:rPr>
+          <w:lang w:val="en-US"/>
+        </w:rPr>
+      </w:pPr>
+      <w:r>
+        <w:rPr>
+          <w:lang w:val="en-US"/>
+        </w:rPr>
+        <w:t>Fill the gap</w:t>
+      </w:r>
+    </w:p>
+    <w:p>
+      <w:pPr>
+        <w:pStyle w:val="4"/>
+        <w:rPr>
+          <w:lang w:val="en-US"/>
+        </w:rPr>
+      </w:pPr>
+      <w:r>
+        <w:rPr>
+          <w:lang w:val="en-US"/>
+        </w:rPr>
+        <w:t>Odd one out</w:t>
+      </w:r>
+    </w:p>
+    <w:p>
+      <w:pPr>
+        <w:pStyle w:val="4"/>
+        <w:rPr>
+          <w:lang w:val="en-US"/>
+        </w:rPr>
+      </w:pPr>
+      <w:r>
+        <w:rPr>
+          <w:lang w:val="en-US"/>
+        </w:rPr>
+        <w:t>Maze</w:t>
+      </w:r>
+    </w:p>
+    <w:p>
+      <w:pPr>
+        <w:pStyle w:val="2"/>
+        <w:numPr>
+          <w:ilvl w:val="0"/>
+          <w:numId w:val="2"/>
+        </w:numPr>
+        <w:rPr>
+          <w:lang w:val="en-US"/>
+        </w:rPr>
+      </w:pPr>
+      <w:r>
+        <w:rPr>
+          <w:lang w:val="en-US"/>
+        </w:rPr>
+        <w:t>Stress and rhythm</w:t>
+      </w:r>
+    </w:p>
+    <w:p>
+      <w:pPr>
+        <w:pStyle w:val="3"/>
+        <w:rPr>
+          <w:lang w:val="en-US"/>
+        </w:rPr>
+      </w:pPr>
+      <w:r>
+        <w:rPr>
+          <w:lang w:val="en-US"/>
+        </w:rPr>
+        <w:t>Long words</w:t>
+      </w:r>
+    </w:p>
+    <w:p>
+      <w:pPr>
+        <w:pStyle w:val="4"/>
+      </w:pPr>
+      <w:r>
+        <w:rPr>
+          <w:lang w:val="en-US"/>
+        </w:rPr>
+        <w:t>Try</w:t>
+      </w:r>
+      <w:r>
+        <w:t xml:space="preserve"> </w:t>
+      </w:r>
+      <w:r>
+        <w:rPr>
+          <w:lang w:val="en-US"/>
+        </w:rPr>
+        <w:t>to</w:t>
+      </w:r>
+      <w:r>
+        <w:t xml:space="preserve"> </w:t>
+      </w:r>
+      <w:r>
+        <w:rPr>
+          <w:lang w:val="en-US"/>
+        </w:rPr>
+        <w:t>count</w:t>
+      </w:r>
+    </w:p>
+    <w:p>
+      <w:pPr>
+        <w:pStyle w:val="a3"/>
+      </w:pPr>
+      <w:r>
+        <w:rPr>
+          <w:b/>
+        </w:rPr>
+        <w:t>Задание</w:t>
+      </w:r>
+      <w:r>
+        <w:rPr>
+          <w:b/>
+        </w:rPr>
+        <w:t>:</w:t>
+      </w:r>
+      <w:r>
+        <w:t xml:space="preserve"> </w:t>
+      </w:r>
+      <w:r>
+        <w:t>о</w:t>
+      </w:r>
+      <w:r>
+        <w:t>пределить число ударений в слове.</w:t>
+      </w:r>
+    </w:p>
+    <w:p>
+      <w:pPr>
+        <w:pStyle w:val="a3"/>
+      </w:pPr>
+      <w:r>
+        <w:rPr>
+          <w:b/>
+        </w:rPr>
+        <w:t>Используемые таблицы</w:t>
+      </w:r>
+      <w:r>
+        <w:rPr>
+          <w:b/>
+        </w:rPr>
+        <w:t>:</w:t>
+      </w:r>
+      <w:r>
+        <w:t xml:space="preserve"> </w:t>
+      </w:r>
+      <w:r>
+        <w:rPr>
+          <w:lang w:val="en-US"/>
+        </w:rPr>
+        <w:t>long</w:t>
+      </w:r>
+      <w:r>
+        <w:t>_</w:t>
+      </w:r>
+      <w:r>
+        <w:rPr>
+          <w:lang w:val="en-US"/>
+        </w:rPr>
+        <w:t>words</w:t>
+      </w:r>
+      <w:r>
+        <w:t>.</w:t>
+      </w:r>
+    </w:p>
+    <w:p>
+      <w:pPr>
+        <w:pStyle w:val="a3"/>
+      </w:pPr>
+      <w:r>
+        <w:rPr>
+          <w:b/>
+        </w:rPr>
+        <w:t>Исходный код</w:t>
+      </w:r>
+      <w:r>
+        <w:t xml:space="preserve">: </w:t>
+      </w:r>
+      <w:proofErr w:type="spellStart"/>
+      <w:r>
+        <w:rPr>
+          <w:lang w:val="en-US"/>
+        </w:rPr>
+        <w:t>longword</w:t>
+      </w:r>
+      <w:proofErr w:type="spellEnd"/>
+      <w:r>
+        <w:t>_</w:t>
+      </w:r>
+      <w:r>
+        <w:rPr>
+          <w:lang w:val="en-US"/>
+        </w:rPr>
+        <w:t>count</w:t>
+      </w:r>
+      <w:r>
+        <w:t>.</w:t>
+      </w:r>
+      <w:proofErr w:type="spellStart"/>
+      <w:r>
+        <w:rPr>
+          <w:lang w:val="en-US"/>
+        </w:rPr>
+        <w:t>php</w:t>
+      </w:r>
+      <w:proofErr w:type="spellEnd"/>
+    </w:p>
+    <w:p>
+      <w:pPr>
+        <w:pStyle w:val="a3"/>
+      </w:pPr>
+      <w:r>
+        <w:rPr>
+          <w:b/>
+        </w:rPr>
+        <w:t>Описание</w:t>
+      </w:r>
+      <w:r>
+        <w:rPr>
+          <w:b/>
+        </w:rPr>
+        <w:t xml:space="preserve">: </w:t>
+      </w:r>
+      <w:r>
+        <w:t>с</w:t>
+      </w:r>
+      <w:r>
+        <w:t xml:space="preserve">лучайным образом выбирается 1 запись из таблицы </w:t>
+      </w:r>
+      <w:r>
+        <w:rPr>
+          <w:lang w:val="en-US"/>
+        </w:rPr>
+        <w:t>long</w:t>
+      </w:r>
+      <w:r>
+        <w:t>_</w:t>
+      </w:r>
+      <w:r>
+        <w:rPr>
+          <w:lang w:val="en-US"/>
+        </w:rPr>
+        <w:t>words</w:t>
+      </w:r>
+      <w:r>
+        <w:t>.</w:t>
+      </w:r>
+      <w:r>
         <w:t xml:space="preserve"> Поле </w:t>
       </w:r>
       <w:r>
@@ -259,7 +1927,16 @@
         <w:rPr>
           <w:lang w:val="en-US"/>
         </w:rPr>
-        <w:t>pattern</w:t>
+        <w:t>stress</w:t>
+      </w:r>
+      <w:r>
+        <w:t>_</w:t>
+      </w:r>
+      <w:r>
+        <w:rPr>
+          <w:lang w:val="en-US"/>
+        </w:rPr>
+        <w:t>count</w:t>
       </w:r>
       <w:r>
         <w:t xml:space="preserve"> </w:t>
@@ -268,21 +1945,35 @@
         <w:t>используется для проверки результата.</w:t>
       </w:r>
       <w:r>
+        <w:t xml:space="preserve"> Варианты выбора – числа от 1 до 5.</w:t>
+      </w:r>
+    </w:p>
+    <w:p>
+      <w:pPr>
+        <w:pStyle w:val="a3"/>
+      </w:pPr>
+      <w:r>
+        <w:rPr>
+          <w:b/>
+          <w:color w:val="FF0000"/>
+        </w:rPr>
+        <w:t>Замечание</w:t>
+      </w:r>
+      <w:r>
+        <w:rPr>
+          <w:b/>
+          <w:color w:val="FF0000"/>
+        </w:rPr>
+        <w:t>:</w:t>
+      </w:r>
+      <w:r>
         <w:t xml:space="preserve"> </w:t>
       </w:r>
       <w:r>
-        <w:t xml:space="preserve">Варианты выбора соответствуют записям в таблице </w:t>
-      </w:r>
-      <w:proofErr w:type="spellStart"/>
-      <w:r>
-        <w:rPr>
-          <w:lang w:val="en-US"/>
-        </w:rPr>
-        <w:t>syllable_patterns</w:t>
-      </w:r>
-      <w:proofErr w:type="spellEnd"/>
-      <w:r>
-        <w:t>.</w:t>
+        <w:t>у</w:t>
+      </w:r>
+      <w:r>
+        <w:t xml:space="preserve"> всех слов в этой таблице по два ударения, поэтому правильный ответ в этом упражнении оказывается всегда одинаковым.</w:t>
       </w:r>
     </w:p>
     <w:p>
@@ -296,7 +1987,8 @@
         <w:rPr>
           <w:lang w:val="en-US"/>
         </w:rPr>
-        <w:t>Odd one out</w:t>
+        <w:lastRenderedPageBreak/>
+        <w:t>Choose pattern</w:t>
       </w:r>
     </w:p>
     <w:p>
@@ -310,7 +2002,7 @@
         <w:rPr>
           <w:lang w:val="en-US"/>
         </w:rPr>
-        <w:t>Group</w:t>
+        <w:t>Tick</w:t>
       </w:r>
     </w:p>
     <w:p>
@@ -324,346 +2016,11 @@
         <w:rPr>
           <w:lang w:val="en-US"/>
         </w:rPr>
-        <w:t>Maze</w:t>
-      </w:r>
-    </w:p>
-    <w:p>
-      <w:pPr>
-        <w:pStyle w:val="3"/>
-        <w:rPr>
-          <w:lang w:val="en-US"/>
-        </w:rPr>
-      </w:pPr>
-      <w:r>
-        <w:rPr>
-          <w:lang w:val="en-US"/>
-        </w:rPr>
-        <w:t>Vowel duration</w:t>
-      </w:r>
-    </w:p>
-    <w:p>
-      <w:pPr>
-        <w:pStyle w:val="4"/>
-        <w:rPr>
-          <w:lang w:val="en-US"/>
-        </w:rPr>
-      </w:pPr>
-      <w:r>
-        <w:rPr>
-          <w:lang w:val="en-US"/>
-        </w:rPr>
-        <w:t>Fill the gap</w:t>
-      </w:r>
-    </w:p>
-    <w:p>
-      <w:pPr>
-        <w:pStyle w:val="4"/>
-        <w:rPr>
-          <w:lang w:val="en-US"/>
-        </w:rPr>
-      </w:pPr>
-      <w:r>
-        <w:rPr>
-          <w:lang w:val="en-US"/>
-        </w:rPr>
-        <w:t>Odd one out</w:t>
-      </w:r>
-    </w:p>
-    <w:p>
-      <w:pPr>
-        <w:pStyle w:val="4"/>
-        <w:rPr>
-          <w:lang w:val="en-US"/>
-        </w:rPr>
-      </w:pPr>
-      <w:r>
-        <w:rPr>
-          <w:lang w:val="en-US"/>
-        </w:rPr>
-        <w:t>Maze</w:t>
-      </w:r>
-    </w:p>
-    <w:p>
-      <w:pPr>
-        <w:pStyle w:val="2"/>
-        <w:rPr>
-          <w:lang w:val="en-US"/>
-        </w:rPr>
-      </w:pPr>
-      <w:r>
-        <w:rPr>
-          <w:lang w:val="en-US"/>
-        </w:rPr>
-        <w:t>Stress and rhythm</w:t>
-      </w:r>
-    </w:p>
-    <w:p>
-      <w:pPr>
-        <w:pStyle w:val="3"/>
-        <w:rPr>
-          <w:lang w:val="en-US"/>
-        </w:rPr>
-      </w:pPr>
-      <w:r>
-        <w:rPr>
-          <w:lang w:val="en-US"/>
-        </w:rPr>
-        <w:t>Long words</w:t>
-      </w:r>
-    </w:p>
-    <w:p>
-      <w:pPr>
-        <w:pStyle w:val="4"/>
-        <w:rPr>
-          <w:lang w:val="en-US"/>
-        </w:rPr>
-      </w:pPr>
-      <w:r>
-        <w:rPr>
-          <w:lang w:val="en-US"/>
-        </w:rPr>
-        <w:t>Try to count</w:t>
-      </w:r>
-    </w:p>
-    <w:p>
-      <w:pPr>
-        <w:pStyle w:val="a3"/>
-      </w:pPr>
-      <w:r>
-        <w:rPr>
-          <w:b/>
-        </w:rPr>
-        <w:t>Задание</w:t>
-      </w:r>
-      <w:r>
-        <w:rPr>
-          <w:b/>
-        </w:rPr>
-        <w:t>.</w:t>
-      </w:r>
-      <w:r>
-        <w:t xml:space="preserve"> Определить число ударений в слове.</w:t>
-      </w:r>
-    </w:p>
-    <w:p>
-      <w:pPr>
-        <w:pStyle w:val="a3"/>
-      </w:pPr>
-      <w:r>
-        <w:rPr>
-          <w:b/>
-        </w:rPr>
-        <w:t>Используемые таблицы</w:t>
-      </w:r>
-      <w:r>
-        <w:rPr>
-          <w:b/>
-          <w:lang w:val="en-US"/>
-        </w:rPr>
-        <w:t>:</w:t>
-      </w:r>
-      <w:r>
-        <w:t xml:space="preserve"> </w:t>
-      </w:r>
-      <w:r>
-        <w:rPr>
-          <w:lang w:val="en-US"/>
-        </w:rPr>
-        <w:t>long</w:t>
-      </w:r>
-      <w:r>
-        <w:t>_</w:t>
-      </w:r>
-      <w:r>
-        <w:rPr>
-          <w:lang w:val="en-US"/>
-        </w:rPr>
-        <w:t>words</w:t>
-      </w:r>
-      <w:r>
-        <w:t>.</w:t>
-      </w:r>
-    </w:p>
-    <w:p>
-      <w:pPr>
-        <w:pStyle w:val="a3"/>
-      </w:pPr>
-      <w:r>
-        <w:rPr>
-          <w:b/>
-        </w:rPr>
-        <w:t>Исходный код</w:t>
-      </w:r>
-      <w:r>
-        <w:t xml:space="preserve">: </w:t>
-      </w:r>
-      <w:proofErr w:type="spellStart"/>
-      <w:r>
-        <w:rPr>
-          <w:lang w:val="en-US"/>
-        </w:rPr>
-        <w:t>longword</w:t>
-      </w:r>
-      <w:proofErr w:type="spellEnd"/>
-      <w:r>
-        <w:t>_</w:t>
-      </w:r>
-      <w:r>
-        <w:rPr>
-          <w:lang w:val="en-US"/>
-        </w:rPr>
-        <w:t>count</w:t>
-      </w:r>
-      <w:r>
-        <w:t>.</w:t>
-      </w:r>
-      <w:proofErr w:type="spellStart"/>
-      <w:r>
-        <w:rPr>
-          <w:lang w:val="en-US"/>
-        </w:rPr>
-        <w:t>php</w:t>
-      </w:r>
-      <w:proofErr w:type="spellEnd"/>
-    </w:p>
-    <w:p>
-      <w:pPr>
-        <w:pStyle w:val="a3"/>
-      </w:pPr>
-      <w:r>
-        <w:rPr>
-          <w:b/>
-        </w:rPr>
-        <w:t>Описание</w:t>
-      </w:r>
-      <w:r>
-        <w:rPr>
-          <w:b/>
-        </w:rPr>
-        <w:t xml:space="preserve">. </w:t>
-      </w:r>
-      <w:r>
-        <w:t xml:space="preserve">Случайным образом выбирается 1 запись из таблицы </w:t>
-      </w:r>
-      <w:r>
-        <w:rPr>
-          <w:lang w:val="en-US"/>
-        </w:rPr>
-        <w:t>long</w:t>
-      </w:r>
-      <w:r>
-        <w:t>_</w:t>
-      </w:r>
-      <w:r>
-        <w:rPr>
-          <w:lang w:val="en-US"/>
-        </w:rPr>
-        <w:t>words</w:t>
-      </w:r>
-      <w:r>
-        <w:t>.</w:t>
-      </w:r>
-      <w:r>
-        <w:t xml:space="preserve"> Поле </w:t>
-      </w:r>
-      <w:r>
-        <w:rPr>
-          <w:lang w:val="en-US"/>
-        </w:rPr>
-        <w:t>word</w:t>
-      </w:r>
-      <w:r>
-        <w:t xml:space="preserve"> </w:t>
-      </w:r>
-      <w:r>
-        <w:t xml:space="preserve">отображается на странице. Поле </w:t>
-      </w:r>
-      <w:r>
-        <w:rPr>
-          <w:lang w:val="en-US"/>
-        </w:rPr>
-        <w:t>stress</w:t>
-      </w:r>
-      <w:r>
-        <w:t>_</w:t>
-      </w:r>
-      <w:r>
-        <w:rPr>
-          <w:lang w:val="en-US"/>
-        </w:rPr>
-        <w:t>count</w:t>
-      </w:r>
-      <w:r>
-        <w:t xml:space="preserve"> </w:t>
-      </w:r>
-      <w:r>
-        <w:t>используется для проверки результата.</w:t>
-      </w:r>
-      <w:r>
-        <w:t xml:space="preserve"> Варианты выбора – числа от 1 до 5.</w:t>
-      </w:r>
-    </w:p>
-    <w:p>
-      <w:pPr>
-        <w:pStyle w:val="a3"/>
-      </w:pPr>
-      <w:r>
-        <w:rPr>
-          <w:b/>
-          <w:color w:val="FF0000"/>
-        </w:rPr>
-        <w:t>Замечание</w:t>
-      </w:r>
-      <w:r>
-        <w:t xml:space="preserve">. </w:t>
-      </w:r>
-      <w:r>
-        <w:t>У всех слов в этой таблице по два ударения, поэтому правильный ответ в этом упражнении оказывается всегда одинаковым.</w:t>
-      </w:r>
-    </w:p>
-    <w:p>
-      <w:pPr>
-        <w:pStyle w:val="4"/>
-        <w:rPr>
-          <w:lang w:val="en-US"/>
-        </w:rPr>
-      </w:pPr>
-      <w:r>
-        <w:rPr>
-          <w:lang w:val="en-US"/>
-        </w:rPr>
-        <w:t>Choose pattern</w:t>
-      </w:r>
-    </w:p>
-    <w:p>
-      <w:pPr>
-        <w:pStyle w:val="4"/>
-        <w:rPr>
-          <w:lang w:val="en-US"/>
-        </w:rPr>
-      </w:pPr>
-      <w:r>
-        <w:rPr>
-          <w:lang w:val="en-US"/>
-        </w:rPr>
-        <w:t>Tick</w:t>
-      </w:r>
-    </w:p>
-    <w:p>
-      <w:pPr>
-        <w:pStyle w:val="4"/>
-        <w:rPr>
-          <w:lang w:val="en-US"/>
-        </w:rPr>
-      </w:pPr>
-      <w:r>
-        <w:rPr>
-          <w:lang w:val="en-US"/>
-        </w:rPr>
         <w:t>Try to mark</w:t>
       </w:r>
     </w:p>
     <w:sectPr>
+      <w:footerReference w:type="default" r:id="rId9"/>
       <w:pgSz w:w="11906" w:h="16838"/>
       <w:pgMar w:top="1134" w:right="850" w:bottom="1134" w:left="1701" w:header="708" w:footer="708" w:gutter="0"/>
       <w:cols w:space="708"/>
@@ -671,6 +2028,102 @@
     </w:sectPr>
   </w:body>
 </w:document>
+</file>
+
+<file path=word/endnotes.xml><?xml version="1.0" encoding="utf-8"?>
+<w:endnotes xmlns:wpc="http://schemas.microsoft.com/office/word/2010/wordprocessingCanvas" xmlns:mc="http://schemas.openxmlformats.org/markup-compatibility/2006" xmlns:o="urn:schemas-microsoft-com:office:office" xmlns:r="http://schemas.openxmlformats.org/officeDocument/2006/relationships" xmlns:m="http://schemas.openxmlformats.org/officeDocument/2006/math" xmlns:v="urn:schemas-microsoft-com:vml" xmlns:wp14="http://schemas.microsoft.com/office/word/2010/wordprocessingDrawing" xmlns:wp="http://schemas.openxmlformats.org/drawingml/2006/wordprocessingDrawing" xmlns:w10="urn:schemas-microsoft-com:office:word" xmlns:w="http://schemas.openxmlformats.org/wordprocessingml/2006/main" xmlns:w14="http://schemas.microsoft.com/office/word/2010/wordml" xmlns:w15="http://schemas.microsoft.com/office/word/2012/wordml" xmlns:wpg="http://schemas.microsoft.com/office/word/2010/wordprocessingGroup" xmlns:wpi="http://schemas.microsoft.com/office/word/2010/wordprocessingInk" xmlns:wne="http://schemas.microsoft.com/office/word/2006/wordml" xmlns:wps="http://schemas.microsoft.com/office/word/2010/wordprocessingShape" mc:Ignorable="w14 w15 wp14">
+  <w:endnote w:type="separator" w:id="-1">
+    <w:p>
+      <w:pPr>
+        <w:spacing w:after="0" w:line="240" w:lineRule="auto"/>
+      </w:pPr>
+      <w:r>
+        <w:separator/>
+      </w:r>
+    </w:p>
+  </w:endnote>
+  <w:endnote w:type="continuationSeparator" w:id="0">
+    <w:p>
+      <w:pPr>
+        <w:spacing w:after="0" w:line="240" w:lineRule="auto"/>
+      </w:pPr>
+      <w:r>
+        <w:continuationSeparator/>
+      </w:r>
+    </w:p>
+  </w:endnote>
+</w:endnotes>
+</file>
+
+<file path=word/footer1.xml><?xml version="1.0" encoding="utf-8"?>
+<w:ftr xmlns:wpc="http://schemas.microsoft.com/office/word/2010/wordprocessingCanvas" xmlns:mc="http://schemas.openxmlformats.org/markup-compatibility/2006" xmlns:o="urn:schemas-microsoft-com:office:office" xmlns:r="http://schemas.openxmlformats.org/officeDocument/2006/relationships" xmlns:m="http://schemas.openxmlformats.org/officeDocument/2006/math" xmlns:v="urn:schemas-microsoft-com:vml" xmlns:wp14="http://schemas.microsoft.com/office/word/2010/wordprocessingDrawing" xmlns:wp="http://schemas.openxmlformats.org/drawingml/2006/wordprocessingDrawing" xmlns:w10="urn:schemas-microsoft-com:office:word" xmlns:w="http://schemas.openxmlformats.org/wordprocessingml/2006/main" xmlns:w14="http://schemas.microsoft.com/office/word/2010/wordml" xmlns:w15="http://schemas.microsoft.com/office/word/2012/wordml" xmlns:wpg="http://schemas.microsoft.com/office/word/2010/wordprocessingGroup" xmlns:wpi="http://schemas.microsoft.com/office/word/2010/wordprocessingInk" xmlns:wne="http://schemas.microsoft.com/office/word/2006/wordml" xmlns:wps="http://schemas.microsoft.com/office/word/2010/wordprocessingShape" mc:Ignorable="w14 w15 wp14">
+  <w:sdt>
+    <w:sdtPr>
+      <w:id w:val="1551575492"/>
+      <w:docPartObj>
+        <w:docPartGallery w:val="Page Numbers (Bottom of Page)"/>
+        <w:docPartUnique/>
+      </w:docPartObj>
+    </w:sdtPr>
+    <w:sdtEndPr/>
+    <w:sdtContent>
+      <w:p>
+        <w:pPr>
+          <w:pStyle w:val="a7"/>
+          <w:jc w:val="center"/>
+        </w:pPr>
+        <w:r>
+          <w:fldChar w:fldCharType="begin"/>
+        </w:r>
+        <w:r>
+          <w:instrText>PAGE   \* MERGEFORMAT</w:instrText>
+        </w:r>
+        <w:r>
+          <w:fldChar w:fldCharType="separate"/>
+        </w:r>
+        <w:r>
+          <w:rPr>
+            <w:noProof/>
+          </w:rPr>
+          <w:t>1</w:t>
+        </w:r>
+        <w:r>
+          <w:fldChar w:fldCharType="end"/>
+        </w:r>
+      </w:p>
+    </w:sdtContent>
+  </w:sdt>
+  <w:p>
+    <w:pPr>
+      <w:pStyle w:val="a7"/>
+    </w:pPr>
+  </w:p>
+</w:ftr>
+</file>
+
+<file path=word/footnotes.xml><?xml version="1.0" encoding="utf-8"?>
+<w:footnotes xmlns:wpc="http://schemas.microsoft.com/office/word/2010/wordprocessingCanvas" xmlns:mc="http://schemas.openxmlformats.org/markup-compatibility/2006" xmlns:o="urn:schemas-microsoft-com:office:office" xmlns:r="http://schemas.openxmlformats.org/officeDocument/2006/relationships" xmlns:m="http://schemas.openxmlformats.org/officeDocument/2006/math" xmlns:v="urn:schemas-microsoft-com:vml" xmlns:wp14="http://schemas.microsoft.com/office/word/2010/wordprocessingDrawing" xmlns:wp="http://schemas.openxmlformats.org/drawingml/2006/wordprocessingDrawing" xmlns:w10="urn:schemas-microsoft-com:office:word" xmlns:w="http://schemas.openxmlformats.org/wordprocessingml/2006/main" xmlns:w14="http://schemas.microsoft.com/office/word/2010/wordml" xmlns:w15="http://schemas.microsoft.com/office/word/2012/wordml" xmlns:wpg="http://schemas.microsoft.com/office/word/2010/wordprocessingGroup" xmlns:wpi="http://schemas.microsoft.com/office/word/2010/wordprocessingInk" xmlns:wne="http://schemas.microsoft.com/office/word/2006/wordml" xmlns:wps="http://schemas.microsoft.com/office/word/2010/wordprocessingShape" mc:Ignorable="w14 w15 wp14">
+  <w:footnote w:type="separator" w:id="-1">
+    <w:p>
+      <w:pPr>
+        <w:spacing w:after="0" w:line="240" w:lineRule="auto"/>
+      </w:pPr>
+      <w:r>
+        <w:separator/>
+      </w:r>
+    </w:p>
+  </w:footnote>
+  <w:footnote w:type="continuationSeparator" w:id="0">
+    <w:p>
+      <w:pPr>
+        <w:spacing w:after="0" w:line="240" w:lineRule="auto"/>
+      </w:pPr>
+      <w:r>
+        <w:continuationSeparator/>
+      </w:r>
+    </w:p>
+  </w:footnote>
+</w:footnotes>
 </file>
 
 <file path=word/numbering.xml><?xml version="1.0" encoding="utf-8"?>
@@ -761,8 +2214,100 @@
       </w:pPr>
     </w:lvl>
   </w:abstractNum>
+  <w:abstractNum w:abstractNumId="1">
+    <w:nsid w:val="593A59D5"/>
+    <w:multiLevelType w:val="hybridMultilevel"/>
+    <w:tmpl w:val="4F40D3B6"/>
+    <w:lvl w:ilvl="0" w:tplc="0419000F">
+      <w:start w:val="1"/>
+      <w:numFmt w:val="decimal"/>
+      <w:lvlText w:val="%1."/>
+      <w:lvlJc w:val="left"/>
+      <w:pPr>
+        <w:ind w:left="720" w:hanging="360"/>
+      </w:pPr>
+      <w:rPr>
+        <w:rFonts w:hint="default"/>
+      </w:rPr>
+    </w:lvl>
+    <w:lvl w:ilvl="1" w:tplc="04190019" w:tentative="1">
+      <w:start w:val="1"/>
+      <w:numFmt w:val="lowerLetter"/>
+      <w:lvlText w:val="%2."/>
+      <w:lvlJc w:val="left"/>
+      <w:pPr>
+        <w:ind w:left="1440" w:hanging="360"/>
+      </w:pPr>
+    </w:lvl>
+    <w:lvl w:ilvl="2" w:tplc="0419001B" w:tentative="1">
+      <w:start w:val="1"/>
+      <w:numFmt w:val="lowerRoman"/>
+      <w:lvlText w:val="%3."/>
+      <w:lvlJc w:val="right"/>
+      <w:pPr>
+        <w:ind w:left="2160" w:hanging="180"/>
+      </w:pPr>
+    </w:lvl>
+    <w:lvl w:ilvl="3" w:tplc="0419000F" w:tentative="1">
+      <w:start w:val="1"/>
+      <w:numFmt w:val="decimal"/>
+      <w:lvlText w:val="%4."/>
+      <w:lvlJc w:val="left"/>
+      <w:pPr>
+        <w:ind w:left="2880" w:hanging="360"/>
+      </w:pPr>
+    </w:lvl>
+    <w:lvl w:ilvl="4" w:tplc="04190019" w:tentative="1">
+      <w:start w:val="1"/>
+      <w:numFmt w:val="lowerLetter"/>
+      <w:lvlText w:val="%5."/>
+      <w:lvlJc w:val="left"/>
+      <w:pPr>
+        <w:ind w:left="3600" w:hanging="360"/>
+      </w:pPr>
+    </w:lvl>
+    <w:lvl w:ilvl="5" w:tplc="0419001B" w:tentative="1">
+      <w:start w:val="1"/>
+      <w:numFmt w:val="lowerRoman"/>
+      <w:lvlText w:val="%6."/>
+      <w:lvlJc w:val="right"/>
+      <w:pPr>
+        <w:ind w:left="4320" w:hanging="180"/>
+      </w:pPr>
+    </w:lvl>
+    <w:lvl w:ilvl="6" w:tplc="0419000F" w:tentative="1">
+      <w:start w:val="1"/>
+      <w:numFmt w:val="decimal"/>
+      <w:lvlText w:val="%7."/>
+      <w:lvlJc w:val="left"/>
+      <w:pPr>
+        <w:ind w:left="5040" w:hanging="360"/>
+      </w:pPr>
+    </w:lvl>
+    <w:lvl w:ilvl="7" w:tplc="04190019" w:tentative="1">
+      <w:start w:val="1"/>
+      <w:numFmt w:val="lowerLetter"/>
+      <w:lvlText w:val="%8."/>
+      <w:lvlJc w:val="left"/>
+      <w:pPr>
+        <w:ind w:left="5760" w:hanging="360"/>
+      </w:pPr>
+    </w:lvl>
+    <w:lvl w:ilvl="8" w:tplc="0419001B" w:tentative="1">
+      <w:start w:val="1"/>
+      <w:numFmt w:val="lowerRoman"/>
+      <w:lvlText w:val="%9."/>
+      <w:lvlJc w:val="right"/>
+      <w:pPr>
+        <w:ind w:left="6480" w:hanging="180"/>
+      </w:pPr>
+    </w:lvl>
+  </w:abstractNum>
   <w:num w:numId="1">
     <w:abstractNumId w:val="0"/>
+  </w:num>
+  <w:num w:numId="2">
+    <w:abstractNumId w:val="1"/>
   </w:num>
 </w:numbering>
 </file>
@@ -1339,6 +2884,95 @@
       <w:color w:val="2E74B5" w:themeColor="accent1" w:themeShade="BF"/>
     </w:rPr>
   </w:style>
+  <w:style w:type="character" w:styleId="a4">
+    <w:name w:val="Hyperlink"/>
+    <w:basedOn w:val="a0"/>
+    <w:uiPriority w:val="99"/>
+    <w:unhideWhenUsed/>
+    <w:rsid w:val="00D863A1"/>
+    <w:rPr>
+      <w:color w:val="0563C1" w:themeColor="hyperlink"/>
+      <w:u w:val="single"/>
+    </w:rPr>
+  </w:style>
+  <w:style w:type="paragraph" w:styleId="a5">
+    <w:name w:val="header"/>
+    <w:basedOn w:val="a"/>
+    <w:link w:val="a6"/>
+    <w:uiPriority w:val="99"/>
+    <w:unhideWhenUsed/>
+    <w:rsid w:val="0048327D"/>
+    <w:pPr>
+      <w:tabs>
+        <w:tab w:val="center" w:pos="4677"/>
+        <w:tab w:val="right" w:pos="9355"/>
+      </w:tabs>
+      <w:spacing w:after="0" w:line="240" w:lineRule="auto"/>
+    </w:pPr>
+  </w:style>
+  <w:style w:type="character" w:customStyle="1" w:styleId="a6">
+    <w:name w:val="Верхний колонтитул Знак"/>
+    <w:basedOn w:val="a0"/>
+    <w:link w:val="a5"/>
+    <w:uiPriority w:val="99"/>
+    <w:rsid w:val="0048327D"/>
+  </w:style>
+  <w:style w:type="paragraph" w:styleId="a7">
+    <w:name w:val="footer"/>
+    <w:basedOn w:val="a"/>
+    <w:link w:val="a8"/>
+    <w:uiPriority w:val="99"/>
+    <w:unhideWhenUsed/>
+    <w:rsid w:val="0048327D"/>
+    <w:pPr>
+      <w:tabs>
+        <w:tab w:val="center" w:pos="4677"/>
+        <w:tab w:val="right" w:pos="9355"/>
+      </w:tabs>
+      <w:spacing w:after="0" w:line="240" w:lineRule="auto"/>
+    </w:pPr>
+  </w:style>
+  <w:style w:type="character" w:customStyle="1" w:styleId="a8">
+    <w:name w:val="Нижний колонтитул Знак"/>
+    <w:basedOn w:val="a0"/>
+    <w:link w:val="a7"/>
+    <w:uiPriority w:val="99"/>
+    <w:rsid w:val="0048327D"/>
+  </w:style>
+  <w:style w:type="paragraph" w:styleId="a9">
+    <w:name w:val="Title"/>
+    <w:basedOn w:val="a"/>
+    <w:next w:val="a"/>
+    <w:link w:val="aa"/>
+    <w:uiPriority w:val="10"/>
+    <w:qFormat/>
+    <w:rsid w:val="00341D69"/>
+    <w:pPr>
+      <w:spacing w:after="0" w:line="240" w:lineRule="auto"/>
+      <w:contextualSpacing/>
+    </w:pPr>
+    <w:rPr>
+      <w:rFonts w:asciiTheme="majorHAnsi" w:eastAsiaTheme="majorEastAsia" w:hAnsiTheme="majorHAnsi" w:cstheme="majorBidi"/>
+      <w:spacing w:val="-10"/>
+      <w:kern w:val="28"/>
+      <w:sz w:val="56"/>
+      <w:szCs w:val="56"/>
+    </w:rPr>
+  </w:style>
+  <w:style w:type="character" w:customStyle="1" w:styleId="aa">
+    <w:name w:val="Название Знак"/>
+    <w:basedOn w:val="a0"/>
+    <w:link w:val="a9"/>
+    <w:uiPriority w:val="10"/>
+    <w:rsid w:val="00341D69"/>
+    <w:rPr>
+      <w:rFonts w:asciiTheme="majorHAnsi" w:eastAsiaTheme="majorEastAsia" w:hAnsiTheme="majorHAnsi" w:cstheme="majorBidi"/>
+      <w:spacing w:val="-10"/>
+      <w:kern w:val="28"/>
+      <w:sz w:val="56"/>
+      <w:szCs w:val="56"/>
+    </w:rPr>
+  </w:style>
 </w:styles>
 </file>
 

</xml_diff>